<commit_message>
Redaction en cour du cahier des charges
</commit_message>
<xml_diff>
--- a/conception/Cahier des charges/Cahier des charges.docx
+++ b/conception/Cahier des charges/Cahier des charges.docx
@@ -21,15 +21,16 @@
       <w:pPr>
         <w:rPr>
           <w:rFonts w:ascii="Calibri" w:eastAsia="Calibri" w:hAnsi="Calibri" w:cs="Calibri"/>
-          <w:sz w:val="28"/>
-        </w:rPr>
-      </w:pPr>
-      <w:r>
-        <w:rPr>
-          <w:rFonts w:ascii="Calibri" w:eastAsia="Calibri" w:hAnsi="Calibri" w:cs="Calibri"/>
           <w:b/>
           <w:sz w:val="28"/>
         </w:rPr>
+      </w:pPr>
+      <w:r>
+        <w:rPr>
+          <w:rFonts w:ascii="Calibri" w:eastAsia="Calibri" w:hAnsi="Calibri" w:cs="Calibri"/>
+          <w:b/>
+          <w:sz w:val="28"/>
+        </w:rPr>
         <w:t>Chapitre 1 – Présentation du projet</w:t>
       </w:r>
     </w:p>
@@ -151,6 +152,95 @@
     <w:p>
       <w:pPr>
         <w:rPr>
+          <w:sz w:val="24"/>
+        </w:rPr>
+      </w:pPr>
+      <w:r>
+        <w:rPr>
+          <w:sz w:val="24"/>
+        </w:rPr>
+        <w:t>Le Projet est un projet de POO (programmation orientées objets)</w:t>
+      </w:r>
+      <w:r>
+        <w:rPr>
+          <w:sz w:val="24"/>
+        </w:rPr>
+        <w:t xml:space="preserve"> de 4eme Année de filière Informatique de l’école Polytech Marseille.</w:t>
+      </w:r>
+      <w:r>
+        <w:rPr>
+          <w:sz w:val="24"/>
+        </w:rPr>
+        <w:t xml:space="preserve"> Réaliser par STAMEGNA Clément et MICHON Guillaume</w:t>
+      </w:r>
+    </w:p>
+    <w:p>
+      <w:pPr>
+        <w:rPr>
+          <w:sz w:val="24"/>
+        </w:rPr>
+      </w:pPr>
+      <w:r>
+        <w:rPr>
+          <w:sz w:val="24"/>
+        </w:rPr>
+        <w:t>Il s’agit d’</w:t>
+      </w:r>
+      <w:r>
+        <w:rPr>
+          <w:sz w:val="24"/>
+        </w:rPr>
+        <w:t>un jeu</w:t>
+      </w:r>
+      <w:r>
+        <w:rPr>
+          <w:sz w:val="24"/>
+        </w:rPr>
+        <w:t xml:space="preserve"> vidéo </w:t>
+      </w:r>
+      <w:r>
+        <w:rPr>
+          <w:sz w:val="24"/>
+        </w:rPr>
+        <w:t>de type jeux de la vie</w:t>
+      </w:r>
+    </w:p>
+    <w:p>
+      <w:pPr>
+        <w:rPr>
+          <w:rFonts w:eastAsia="Calibri"/>
+          <w:sz w:val="24"/>
+        </w:rPr>
+      </w:pPr>
+      <w:r>
+        <w:t>« </w:t>
+      </w:r>
+      <w:r>
+        <w:t>Le jeu de la vie est un automate cellulaire imaginé par John Horton Conway en 1970 qui est probablement, au début du XXIe siècle, le plus connu de tous les au</w:t>
+      </w:r>
+      <w:r>
+        <w:t xml:space="preserve">tomates cellulaires. Malgré des </w:t>
+      </w:r>
+      <w:r>
+        <w:t>règles très simples, le jeu de la vie est Turing-complet.</w:t>
+      </w:r>
+      <w:r>
+        <w:t xml:space="preserve"> » </w:t>
+      </w:r>
+      <w:hyperlink r:id="rId4" w:history="1">
+        <w:r>
+          <w:rPr>
+            <w:rStyle w:val="Lienhypertexte"/>
+            <w:rFonts w:eastAsia="Calibri"/>
+            <w:sz w:val="24"/>
+          </w:rPr>
+          <w:t>https://fr.wikipedia.org/wiki/Jeu_de_la_vie</w:t>
+        </w:r>
+      </w:hyperlink>
+    </w:p>
+    <w:p>
+      <w:pPr>
+        <w:rPr>
           <w:rFonts w:ascii="Calibri" w:eastAsia="Calibri" w:hAnsi="Calibri" w:cs="Calibri"/>
           <w:b/>
           <w:sz w:val="28"/>
@@ -162,6 +252,24 @@
           <w:b/>
           <w:sz w:val="28"/>
         </w:rPr>
+        <w:br w:type="page"/>
+      </w:r>
+    </w:p>
+    <w:p>
+      <w:pPr>
+        <w:rPr>
+          <w:rFonts w:ascii="Calibri" w:eastAsia="Calibri" w:hAnsi="Calibri" w:cs="Calibri"/>
+          <w:b/>
+          <w:sz w:val="28"/>
+        </w:rPr>
+      </w:pPr>
+      <w:r>
+        <w:rPr>
+          <w:rFonts w:ascii="Calibri" w:eastAsia="Calibri" w:hAnsi="Calibri" w:cs="Calibri"/>
+          <w:b/>
+          <w:sz w:val="28"/>
+        </w:rPr>
+        <w:lastRenderedPageBreak/>
         <w:t xml:space="preserve">Chapitre 2 - Description de la future application </w:t>
       </w:r>
     </w:p>
@@ -222,6 +330,14 @@
       </w:r>
     </w:p>
     <w:p>
+      <w:pPr>
+        <w:rPr>
+          <w:rFonts w:ascii="Calibri" w:eastAsia="Calibri" w:hAnsi="Calibri" w:cs="Calibri"/>
+          <w:sz w:val="28"/>
+        </w:rPr>
+      </w:pPr>
+    </w:p>
+    <w:p>
       <w:r>
         <w:rPr>
           <w:rFonts w:ascii="Calibri" w:eastAsia="Calibri" w:hAnsi="Calibri" w:cs="Calibri"/>
@@ -236,19 +352,240 @@
           <w:sz w:val="24"/>
         </w:rPr>
       </w:pPr>
-    </w:p>
-    <w:p>
-      <w:pPr>
-        <w:rPr>
-          <w:rFonts w:ascii="Calibri" w:eastAsia="Calibri" w:hAnsi="Calibri" w:cs="Calibri"/>
-          <w:sz w:val="28"/>
-        </w:rPr>
-      </w:pPr>
-      <w:r>
-        <w:rPr>
-          <w:rFonts w:ascii="Calibri" w:eastAsia="Calibri" w:hAnsi="Calibri" w:cs="Calibri"/>
-          <w:sz w:val="28"/>
-        </w:rPr>
+      <w:r>
+        <w:rPr>
+          <w:sz w:val="24"/>
+        </w:rPr>
+        <w:t>Voici les différents points du jeu</w:t>
+      </w:r>
+      <w:r>
+        <w:rPr>
+          <w:sz w:val="24"/>
+        </w:rPr>
+        <w:t> :</w:t>
+      </w:r>
+    </w:p>
+    <w:p>
+      <w:pPr>
+        <w:rPr>
+          <w:sz w:val="24"/>
+        </w:rPr>
+      </w:pPr>
+      <w:r>
+        <w:rPr>
+          <w:sz w:val="24"/>
+        </w:rPr>
+        <w:t>- la Map</w:t>
+      </w:r>
+    </w:p>
+    <w:p>
+      <w:pPr>
+        <w:rPr>
+          <w:sz w:val="24"/>
+        </w:rPr>
+      </w:pPr>
+      <w:r>
+        <w:rPr>
+          <w:sz w:val="24"/>
+        </w:rPr>
+        <w:t>La Map est une grille constituée de plusieurs cases.</w:t>
+      </w:r>
+      <w:r>
+        <w:rPr>
+          <w:sz w:val="24"/>
+        </w:rPr>
+        <w:t xml:space="preserve"> </w:t>
+      </w:r>
+      <w:r>
+        <w:rPr>
+          <w:sz w:val="24"/>
+        </w:rPr>
+        <w:t>Elle représente la zone de jeu.</w:t>
+      </w:r>
+      <w:r>
+        <w:rPr>
+          <w:sz w:val="24"/>
+        </w:rPr>
+        <w:t xml:space="preserve"> Chaque case peut posséder ou un Minerai ou un Mineur ou rien.</w:t>
+      </w:r>
+    </w:p>
+    <w:p>
+      <w:pPr>
+        <w:rPr>
+          <w:sz w:val="24"/>
+        </w:rPr>
+      </w:pPr>
+    </w:p>
+    <w:p>
+      <w:pPr>
+        <w:rPr>
+          <w:sz w:val="24"/>
+        </w:rPr>
+      </w:pPr>
+      <w:r>
+        <w:rPr>
+          <w:sz w:val="24"/>
+        </w:rPr>
+        <w:t>- Les Mineurs</w:t>
+      </w:r>
+    </w:p>
+    <w:p>
+      <w:pPr>
+        <w:rPr>
+          <w:sz w:val="24"/>
+        </w:rPr>
+      </w:pPr>
+      <w:r>
+        <w:rPr>
+          <w:sz w:val="24"/>
+        </w:rPr>
+        <w:t>Le Mineur est une unité qui appartient a un camp, il peut bouger, miner</w:t>
+      </w:r>
+      <w:r>
+        <w:rPr>
+          <w:sz w:val="24"/>
+        </w:rPr>
+        <w:t>.</w:t>
+      </w:r>
+      <w:r>
+        <w:rPr>
+          <w:sz w:val="24"/>
+        </w:rPr>
+        <w:t xml:space="preserve"> Pour miner le Mineur confronte sa puissance </w:t>
+      </w:r>
+      <w:r>
+        <w:rPr>
+          <w:sz w:val="24"/>
+        </w:rPr>
+        <w:t>à</w:t>
+      </w:r>
+      <w:r>
+        <w:rPr>
+          <w:sz w:val="24"/>
+        </w:rPr>
+        <w:t xml:space="preserve"> celle du Minerai</w:t>
+      </w:r>
+      <w:r>
+        <w:rPr>
+          <w:sz w:val="24"/>
+        </w:rPr>
+        <w:t>.</w:t>
+      </w:r>
+    </w:p>
+    <w:p>
+      <w:pPr>
+        <w:rPr>
+          <w:sz w:val="24"/>
+        </w:rPr>
+      </w:pPr>
+    </w:p>
+    <w:p>
+      <w:pPr>
+        <w:rPr>
+          <w:sz w:val="24"/>
+        </w:rPr>
+      </w:pPr>
+      <w:r>
+        <w:rPr>
+          <w:sz w:val="24"/>
+        </w:rPr>
+        <w:t>- Les Minerais</w:t>
+      </w:r>
+    </w:p>
+    <w:p>
+      <w:pPr>
+        <w:rPr>
+          <w:sz w:val="24"/>
+        </w:rPr>
+      </w:pPr>
+      <w:r>
+        <w:rPr>
+          <w:sz w:val="24"/>
+        </w:rPr>
+        <w:t xml:space="preserve">Les Minerais sont des unités neutre, elle ne peut pas agir elle peut </w:t>
+      </w:r>
+      <w:r>
+        <w:rPr>
+          <w:sz w:val="24"/>
+        </w:rPr>
+        <w:t xml:space="preserve">seulement </w:t>
+      </w:r>
+      <w:r>
+        <w:rPr>
+          <w:sz w:val="24"/>
+        </w:rPr>
+        <w:t>se faire miner.</w:t>
+      </w:r>
+      <w:r>
+        <w:rPr>
+          <w:sz w:val="24"/>
+        </w:rPr>
+        <w:t xml:space="preserve"> </w:t>
+      </w:r>
+      <w:r>
+        <w:rPr>
+          <w:sz w:val="24"/>
+        </w:rPr>
+        <w:t xml:space="preserve"> Chaque minerai possède une puissance fixé</w:t>
+      </w:r>
+    </w:p>
+    <w:p>
+      <w:pPr>
+        <w:rPr>
+          <w:sz w:val="24"/>
+        </w:rPr>
+      </w:pPr>
+    </w:p>
+    <w:p>
+      <w:pPr>
+        <w:rPr>
+          <w:sz w:val="24"/>
+        </w:rPr>
+      </w:pPr>
+      <w:r>
+        <w:rPr>
+          <w:sz w:val="24"/>
+        </w:rPr>
+        <w:t>- L’IA</w:t>
+      </w:r>
+    </w:p>
+    <w:p>
+      <w:pPr>
+        <w:rPr>
+          <w:sz w:val="24"/>
+        </w:rPr>
+      </w:pPr>
+      <w:r>
+        <w:rPr>
+          <w:sz w:val="24"/>
+        </w:rPr>
+        <w:t>L’IA est la logique qui va gérer</w:t>
+      </w:r>
+      <w:r>
+        <w:rPr>
+          <w:sz w:val="24"/>
+        </w:rPr>
+        <w:t xml:space="preserve"> les actions</w:t>
+      </w:r>
+      <w:r>
+        <w:rPr>
+          <w:sz w:val="24"/>
+        </w:rPr>
+        <w:t xml:space="preserve"> des mineurs sur la Map</w:t>
+      </w:r>
+    </w:p>
+    <w:p>
+      <w:pPr>
+        <w:rPr>
+          <w:sz w:val="24"/>
+        </w:rPr>
+      </w:pPr>
+      <w:r>
+        <w:rPr>
+          <w:rFonts w:ascii="Calibri" w:eastAsia="Calibri" w:hAnsi="Calibri" w:cs="Calibri"/>
+          <w:sz w:val="28"/>
+        </w:rPr>
+        <w:lastRenderedPageBreak/>
         <w:t>Besoins fonctionnels en « front office » (partie visible par les utilisateurs)</w:t>
       </w:r>
     </w:p>
@@ -258,20 +595,25 @@
           <w:sz w:val="24"/>
         </w:rPr>
       </w:pPr>
-    </w:p>
-    <w:p>
-      <w:pPr>
-        <w:rPr>
-          <w:rFonts w:ascii="Calibri" w:eastAsia="Calibri" w:hAnsi="Calibri" w:cs="Calibri"/>
-          <w:sz w:val="28"/>
-        </w:rPr>
-      </w:pPr>
-      <w:r>
-        <w:rPr>
-          <w:rFonts w:ascii="Calibri" w:eastAsia="Calibri" w:hAnsi="Calibri" w:cs="Calibri"/>
-          <w:sz w:val="28"/>
-        </w:rPr>
-        <w:lastRenderedPageBreak/>
+      <w:r>
+        <w:rPr>
+          <w:sz w:val="24"/>
+        </w:rPr>
+        <w:t>- une interface graphique</w:t>
+      </w:r>
+    </w:p>
+    <w:p>
+      <w:pPr>
+        <w:rPr>
+          <w:rFonts w:ascii="Calibri" w:eastAsia="Calibri" w:hAnsi="Calibri" w:cs="Calibri"/>
+          <w:sz w:val="28"/>
+        </w:rPr>
+      </w:pPr>
+      <w:r>
+        <w:rPr>
+          <w:rFonts w:ascii="Calibri" w:eastAsia="Calibri" w:hAnsi="Calibri" w:cs="Calibri"/>
+          <w:sz w:val="28"/>
+        </w:rPr>
         <w:t>Besoins fonctionnels en « back office » (administration)</w:t>
       </w:r>
     </w:p>
@@ -626,6 +968,12 @@
         </w:rPr>
         <w:t>STAMEGNA Clément</w:t>
       </w:r>
+      <w:r>
+        <w:rPr>
+          <w:sz w:val="24"/>
+        </w:rPr>
+        <w:t xml:space="preserve"> - clementstamegna@etu.univ-amu.fr</w:t>
+      </w:r>
     </w:p>
     <w:p>
       <w:pPr>
@@ -639,6 +987,12 @@
         </w:rPr>
         <w:t>MICHON Guillaume</w:t>
       </w:r>
+      <w:r>
+        <w:rPr>
+          <w:sz w:val="24"/>
+        </w:rPr>
+        <w:t xml:space="preserve"> - guillaumemichon@etu.univ-amu.fr</w:t>
+      </w:r>
     </w:p>
     <w:p>
       <w:pPr>
@@ -652,13 +1006,12 @@
         </w:rPr>
         <w:t>MAVROMATIS Sébastien</w:t>
       </w:r>
-    </w:p>
-    <w:p>
-      <w:pPr>
-        <w:rPr>
-          <w:sz w:val="24"/>
-        </w:rPr>
-      </w:pPr>
+      <w:r>
+        <w:rPr>
+          <w:sz w:val="24"/>
+        </w:rPr>
+        <w:t xml:space="preserve"> - sebastienmavromatis@univ-amu.fr</w:t>
+      </w:r>
     </w:p>
     <w:sectPr>
       <w:pgSz w:w="11906" w:h="16838"/>
@@ -858,6 +1211,48 @@
     <w:uiPriority w:val="99"/>
     <w:semiHidden/>
     <w:unhideWhenUsed/>
+  </w:style>
+  <w:style w:type="character" w:styleId="Lienhypertexte">
+    <w:name w:val="Hyperlink"/>
+    <w:basedOn w:val="Policepardfaut"/>
+    <w:uiPriority w:val="99"/>
+    <w:unhideWhenUsed/>
+    <w:rsid w:val="00323E03"/>
+    <w:rPr>
+      <w:color w:val="0000FF"/>
+      <w:u w:val="single"/>
+    </w:rPr>
+  </w:style>
+  <w:style w:type="character" w:customStyle="1" w:styleId="romain">
+    <w:name w:val="romain"/>
+    <w:basedOn w:val="Policepardfaut"/>
+    <w:rsid w:val="00323E03"/>
+  </w:style>
+  <w:style w:type="paragraph" w:styleId="Citation">
+    <w:name w:val="Quote"/>
+    <w:basedOn w:val="Normal"/>
+    <w:next w:val="Normal"/>
+    <w:link w:val="CitationCar"/>
+    <w:uiPriority w:val="29"/>
+    <w:qFormat/>
+    <w:rsid w:val="00323E03"/>
+    <w:rPr>
+      <w:i/>
+      <w:iCs/>
+      <w:color w:val="000000" w:themeColor="text1"/>
+    </w:rPr>
+  </w:style>
+  <w:style w:type="character" w:customStyle="1" w:styleId="CitationCar">
+    <w:name w:val="Citation Car"/>
+    <w:basedOn w:val="Policepardfaut"/>
+    <w:link w:val="Citation"/>
+    <w:uiPriority w:val="29"/>
+    <w:rsid w:val="00323E03"/>
+    <w:rPr>
+      <w:i/>
+      <w:iCs/>
+      <w:color w:val="000000" w:themeColor="text1"/>
+    </w:rPr>
   </w:style>
 </w:styles>
 </file>

</xml_diff>

<commit_message>
add polybasite.uml, add Capture.jpg, work on Cahier des charges.docx
</commit_message>
<xml_diff>
--- a/conception/Cahier des charges/Cahier des charges.docx
+++ b/conception/Cahier des charges/Cahier des charges.docx
@@ -2,6 +2,10 @@
 <file path=word/document.xml><?xml version="1.0" encoding="utf-8"?>
 <w:document xmlns:ve="http://schemas.openxmlformats.org/markup-compatibility/2006" xmlns:o="urn:schemas-microsoft-com:office:office" xmlns:r="http://schemas.openxmlformats.org/officeDocument/2006/relationships" xmlns:m="http://schemas.openxmlformats.org/officeDocument/2006/math" xmlns:v="urn:schemas-microsoft-com:vml" xmlns:wp="http://schemas.openxmlformats.org/drawingml/2006/wordprocessingDrawing" xmlns:w10="urn:schemas-microsoft-com:office:word" xmlns:w="http://schemas.openxmlformats.org/wordprocessingml/2006/main" xmlns:wne="http://schemas.microsoft.com/office/word/2006/wordml">
   <w:body>
+    <w:p/>
+    <w:p/>
+    <w:p/>
+    <w:p/>
     <w:p>
       <w:pPr>
         <w:pStyle w:val="Titre"/>
@@ -37,10 +41,6 @@
         <w:pStyle w:val="Titre2"/>
         <w:jc w:val="center"/>
         <w:rPr>
-          <w:rStyle w:val="Emphaseple"/>
-          <w:i w:val="0"/>
-          <w:iCs w:val="0"/>
-          <w:color w:val="4F81BD" w:themeColor="accent1"/>
           <w:sz w:val="22"/>
         </w:rPr>
       </w:pPr>
@@ -52,18 +52,22 @@
         <w:t>Cahier des charges</w:t>
       </w:r>
     </w:p>
-    <w:p>
-      <w:pPr>
-        <w:pStyle w:val="Titre2"/>
-        <w:rPr>
-          <w:rStyle w:val="Emphaseple"/>
-          <w:i w:val="0"/>
-          <w:iCs w:val="0"/>
-          <w:color w:val="4F81BD" w:themeColor="accent1"/>
-          <w:sz w:val="28"/>
-        </w:rPr>
-      </w:pPr>
-    </w:p>
+    <w:p/>
+    <w:p/>
+    <w:p/>
+    <w:p/>
+    <w:p/>
+    <w:p/>
+    <w:p/>
+    <w:p/>
+    <w:p/>
+    <w:p/>
+    <w:p/>
+    <w:p/>
+    <w:p/>
+    <w:p/>
+    <w:p/>
+    <w:p/>
     <w:p/>
     <w:p/>
     <w:p>
@@ -1200,7 +1204,10 @@
         <w:spacing w:after="240"/>
       </w:pPr>
       <w:r>
-        <w:t>- Le jeu + documentation</w:t>
+        <w:t>- La prestation attendue comprend le jeu exécutable plus la</w:t>
+      </w:r>
+      <w:r>
+        <w:t xml:space="preserve"> documentation sur ce dernier.</w:t>
       </w:r>
     </w:p>
     <w:p>
@@ -1367,6 +1374,13 @@
           <w:sz w:val="24"/>
         </w:rPr>
       </w:pPr>
+      <w:r>
+        <w:rPr>
+          <w:rFonts w:ascii="Georgia" w:hAnsi="Georgia"/>
+          <w:sz w:val="24"/>
+        </w:rPr>
+        <w:t>Ou bien par mail via les adresses si dessous.</w:t>
+      </w:r>
     </w:p>
     <w:p>
       <w:pPr>
@@ -2978,7 +2992,7 @@
             <w:rPr>
               <w:noProof/>
             </w:rPr>
-            <w:t>6</w:t>
+            <w:t>5</w:t>
           </w:r>
         </w:fldSimple>
         <w:r>
@@ -4393,308 +4407,6 @@
 </w:styles>
 </file>
 
-<file path=word/glossary/document.xml><?xml version="1.0" encoding="utf-8"?>
-<w:glossaryDocument xmlns:ve="http://schemas.openxmlformats.org/markup-compatibility/2006" xmlns:o="urn:schemas-microsoft-com:office:office" xmlns:r="http://schemas.openxmlformats.org/officeDocument/2006/relationships" xmlns:m="http://schemas.openxmlformats.org/officeDocument/2006/math" xmlns:v="urn:schemas-microsoft-com:vml" xmlns:wp="http://schemas.openxmlformats.org/drawingml/2006/wordprocessingDrawing" xmlns:w10="urn:schemas-microsoft-com:office:word" xmlns:w="http://schemas.openxmlformats.org/wordprocessingml/2006/main" xmlns:wne="http://schemas.microsoft.com/office/word/2006/wordml">
-  <w:docParts/>
-</w:glossaryDocument>
-</file>
-
-<file path=word/glossary/fontTable.xml><?xml version="1.0" encoding="utf-8"?>
-<w:fonts xmlns:r="http://schemas.openxmlformats.org/officeDocument/2006/relationships" xmlns:w="http://schemas.openxmlformats.org/wordprocessingml/2006/main">
-  <w:font w:name="Wingdings">
-    <w:panose1 w:val="05000000000000000000"/>
-    <w:charset w:val="02"/>
-    <w:family w:val="auto"/>
-    <w:pitch w:val="variable"/>
-    <w:sig w:usb0="00000000" w:usb1="10000000" w:usb2="00000000" w:usb3="00000000" w:csb0="80000000" w:csb1="00000000"/>
-  </w:font>
-  <w:font w:name="Times New Roman">
-    <w:panose1 w:val="02020603050405020304"/>
-    <w:charset w:val="00"/>
-    <w:family w:val="roman"/>
-    <w:pitch w:val="variable"/>
-    <w:sig w:usb0="E0002EFF" w:usb1="C000785B" w:usb2="00000009" w:usb3="00000000" w:csb0="000001FF" w:csb1="00000000"/>
-  </w:font>
-  <w:font w:name="Courier New">
-    <w:panose1 w:val="02070309020205020404"/>
-    <w:charset w:val="00"/>
-    <w:family w:val="modern"/>
-    <w:pitch w:val="fixed"/>
-    <w:sig w:usb0="E0002EFF" w:usb1="C0007843" w:usb2="00000009" w:usb3="00000000" w:csb0="000001FF" w:csb1="00000000"/>
-  </w:font>
-  <w:font w:name="Symbol">
-    <w:panose1 w:val="05050102010706020507"/>
-    <w:charset w:val="02"/>
-    <w:family w:val="roman"/>
-    <w:pitch w:val="variable"/>
-    <w:sig w:usb0="00000000" w:usb1="10000000" w:usb2="00000000" w:usb3="00000000" w:csb0="80000000" w:csb1="00000000"/>
-  </w:font>
-  <w:font w:name="Georgia">
-    <w:panose1 w:val="02040502050405020303"/>
-    <w:charset w:val="00"/>
-    <w:family w:val="roman"/>
-    <w:pitch w:val="variable"/>
-    <w:sig w:usb0="00000287" w:usb1="00000000" w:usb2="00000000" w:usb3="00000000" w:csb0="0000009F" w:csb1="00000000"/>
-  </w:font>
-  <w:font w:name="Tahoma">
-    <w:panose1 w:val="020B0604030504040204"/>
-    <w:charset w:val="00"/>
-    <w:family w:val="swiss"/>
-    <w:pitch w:val="variable"/>
-    <w:sig w:usb0="E1002EFF" w:usb1="C000605B" w:usb2="00000029" w:usb3="00000000" w:csb0="000101FF" w:csb1="00000000"/>
-  </w:font>
-  <w:font w:name="Calibri">
-    <w:panose1 w:val="020F0502020204030204"/>
-    <w:charset w:val="00"/>
-    <w:family w:val="swiss"/>
-    <w:pitch w:val="variable"/>
-    <w:sig w:usb0="E0002AFF" w:usb1="C000247B" w:usb2="00000009" w:usb3="00000000" w:csb0="000001FF" w:csb1="00000000"/>
-  </w:font>
-  <w:font w:name="Cambria">
-    <w:panose1 w:val="02040503050406030204"/>
-    <w:charset w:val="00"/>
-    <w:family w:val="roman"/>
-    <w:pitch w:val="variable"/>
-    <w:sig w:usb0="E00002FF" w:usb1="400004FF" w:usb2="00000000" w:usb3="00000000" w:csb0="0000019F" w:csb1="00000000"/>
-  </w:font>
-</w:fonts>
-</file>
-
-<file path=word/glossary/settings.xml><?xml version="1.0" encoding="utf-8"?>
-<w:settings xmlns:o="urn:schemas-microsoft-com:office:office" xmlns:r="http://schemas.openxmlformats.org/officeDocument/2006/relationships" xmlns:m="http://schemas.openxmlformats.org/officeDocument/2006/math" xmlns:v="urn:schemas-microsoft-com:vml" xmlns:w10="urn:schemas-microsoft-com:office:word" xmlns:w="http://schemas.openxmlformats.org/wordprocessingml/2006/main" xmlns:sl="http://schemas.openxmlformats.org/schemaLibrary/2006/main">
-  <w:view w:val="normal"/>
-  <w:defaultTabStop w:val="708"/>
-  <w:hyphenationZone w:val="425"/>
-  <w:characterSpacingControl w:val="doNotCompress"/>
-  <w:compat>
-    <w:useFELayout/>
-  </w:compat>
-  <w:rsids>
-    <w:rsidRoot w:val="008A01A1"/>
-    <w:rsid w:val="00465596"/>
-    <w:rsid w:val="008A01A1"/>
-  </w:rsids>
-  <m:mathPr>
-    <m:mathFont m:val="Cambria Math"/>
-    <m:brkBin m:val="before"/>
-    <m:brkBinSub m:val="--"/>
-    <m:smallFrac m:val="off"/>
-    <m:dispDef/>
-    <m:lMargin m:val="0"/>
-    <m:rMargin m:val="0"/>
-    <m:defJc m:val="centerGroup"/>
-    <m:wrapIndent m:val="1440"/>
-    <m:intLim m:val="subSup"/>
-    <m:naryLim m:val="undOvr"/>
-  </m:mathPr>
-  <w:themeFontLang w:val="fr-FR"/>
-  <w:clrSchemeMapping w:bg1="light1" w:t1="dark1" w:bg2="light2" w:t2="dark2" w:accent1="accent1" w:accent2="accent2" w:accent3="accent3" w:accent4="accent4" w:accent5="accent5" w:accent6="accent6" w:hyperlink="hyperlink" w:followedHyperlink="followedHyperlink"/>
-  <w:decimalSymbol w:val=","/>
-  <w:listSeparator w:val=";"/>
-</w:settings>
-</file>
-
-<file path=word/glossary/styles.xml><?xml version="1.0" encoding="utf-8"?>
-<w:styles xmlns:r="http://schemas.openxmlformats.org/officeDocument/2006/relationships" xmlns:w="http://schemas.openxmlformats.org/wordprocessingml/2006/main">
-  <w:docDefaults>
-    <w:rPrDefault>
-      <w:rPr>
-        <w:rFonts w:asciiTheme="minorHAnsi" w:eastAsiaTheme="minorEastAsia" w:hAnsiTheme="minorHAnsi" w:cstheme="minorBidi"/>
-        <w:sz w:val="22"/>
-        <w:szCs w:val="22"/>
-        <w:lang w:val="fr-FR" w:eastAsia="fr-FR" w:bidi="ar-SA"/>
-      </w:rPr>
-    </w:rPrDefault>
-    <w:pPrDefault>
-      <w:pPr>
-        <w:spacing w:after="200" w:line="276" w:lineRule="auto"/>
-      </w:pPr>
-    </w:pPrDefault>
-  </w:docDefaults>
-  <w:latentStyles w:defLockedState="0" w:defUIPriority="99" w:defSemiHidden="1" w:defUnhideWhenUsed="1" w:defQFormat="0" w:count="267">
-    <w:lsdException w:name="Normal" w:semiHidden="0" w:uiPriority="0" w:unhideWhenUsed="0" w:qFormat="1"/>
-    <w:lsdException w:name="heading 1" w:semiHidden="0" w:uiPriority="9" w:unhideWhenUsed="0" w:qFormat="1"/>
-    <w:lsdException w:name="heading 2" w:uiPriority="9" w:qFormat="1"/>
-    <w:lsdException w:name="heading 3" w:uiPriority="9" w:qFormat="1"/>
-    <w:lsdException w:name="heading 4" w:uiPriority="9" w:qFormat="1"/>
-    <w:lsdException w:name="heading 5" w:uiPriority="9" w:qFormat="1"/>
-    <w:lsdException w:name="heading 6" w:uiPriority="9" w:qFormat="1"/>
-    <w:lsdException w:name="heading 7" w:uiPriority="9" w:qFormat="1"/>
-    <w:lsdException w:name="heading 8" w:uiPriority="9" w:qFormat="1"/>
-    <w:lsdException w:name="heading 9" w:uiPriority="9" w:qFormat="1"/>
-    <w:lsdException w:name="toc 1" w:uiPriority="39"/>
-    <w:lsdException w:name="toc 2" w:uiPriority="39"/>
-    <w:lsdException w:name="toc 3" w:uiPriority="39"/>
-    <w:lsdException w:name="toc 4" w:uiPriority="39"/>
-    <w:lsdException w:name="toc 5" w:uiPriority="39"/>
-    <w:lsdException w:name="toc 6" w:uiPriority="39"/>
-    <w:lsdException w:name="toc 7" w:uiPriority="39"/>
-    <w:lsdException w:name="toc 8" w:uiPriority="39"/>
-    <w:lsdException w:name="toc 9" w:uiPriority="39"/>
-    <w:lsdException w:name="caption" w:uiPriority="35" w:qFormat="1"/>
-    <w:lsdException w:name="Title" w:semiHidden="0" w:uiPriority="10" w:unhideWhenUsed="0" w:qFormat="1"/>
-    <w:lsdException w:name="Default Paragraph Font" w:uiPriority="1"/>
-    <w:lsdException w:name="Subtitle" w:semiHidden="0" w:uiPriority="11" w:unhideWhenUsed="0" w:qFormat="1"/>
-    <w:lsdException w:name="Strong" w:semiHidden="0" w:uiPriority="22" w:unhideWhenUsed="0" w:qFormat="1"/>
-    <w:lsdException w:name="Emphasis" w:semiHidden="0" w:uiPriority="20" w:unhideWhenUsed="0" w:qFormat="1"/>
-    <w:lsdException w:name="Table Grid" w:semiHidden="0" w:uiPriority="59" w:unhideWhenUsed="0"/>
-    <w:lsdException w:name="Placeholder Text" w:unhideWhenUsed="0"/>
-    <w:lsdException w:name="No Spacing" w:semiHidden="0" w:uiPriority="1" w:unhideWhenUsed="0" w:qFormat="1"/>
-    <w:lsdException w:name="Light Shading" w:semiHidden="0" w:uiPriority="60" w:unhideWhenUsed="0"/>
-    <w:lsdException w:name="Light List" w:semiHidden="0" w:uiPriority="61" w:unhideWhenUsed="0"/>
-    <w:lsdException w:name="Light Grid" w:semiHidden="0" w:uiPriority="62" w:unhideWhenUsed="0"/>
-    <w:lsdException w:name="Medium Shading 1" w:semiHidden="0" w:uiPriority="63" w:unhideWhenUsed="0"/>
-    <w:lsdException w:name="Medium Shading 2" w:semiHidden="0" w:uiPriority="64" w:unhideWhenUsed="0"/>
-    <w:lsdException w:name="Medium List 1" w:semiHidden="0" w:uiPriority="65" w:unhideWhenUsed="0"/>
-    <w:lsdException w:name="Medium List 2" w:semiHidden="0" w:uiPriority="66" w:unhideWhenUsed="0"/>
-    <w:lsdException w:name="Medium Grid 1" w:semiHidden="0" w:uiPriority="67" w:unhideWhenUsed="0"/>
-    <w:lsdException w:name="Medium Grid 2" w:semiHidden="0" w:uiPriority="68" w:unhideWhenUsed="0"/>
-    <w:lsdException w:name="Medium Grid 3" w:semiHidden="0" w:uiPriority="69" w:unhideWhenUsed="0"/>
-    <w:lsdException w:name="Dark List" w:semiHidden="0" w:uiPriority="70" w:unhideWhenUsed="0"/>
-    <w:lsdException w:name="Colorful Shading" w:semiHidden="0" w:uiPriority="71" w:unhideWhenUsed="0"/>
-    <w:lsdException w:name="Colorful List" w:semiHidden="0" w:uiPriority="72" w:unhideWhenUsed="0"/>
-    <w:lsdException w:name="Colorful Grid" w:semiHidden="0" w:uiPriority="73" w:unhideWhenUsed="0"/>
-    <w:lsdException w:name="Light Shading Accent 1" w:semiHidden="0" w:uiPriority="60" w:unhideWhenUsed="0"/>
-    <w:lsdException w:name="Light List Accent 1" w:semiHidden="0" w:uiPriority="61" w:unhideWhenUsed="0"/>
-    <w:lsdException w:name="Light Grid Accent 1" w:semiHidden="0" w:uiPriority="62" w:unhideWhenUsed="0"/>
-    <w:lsdException w:name="Medium Shading 1 Accent 1" w:semiHidden="0" w:uiPriority="63" w:unhideWhenUsed="0"/>
-    <w:lsdException w:name="Medium Shading 2 Accent 1" w:semiHidden="0" w:uiPriority="64" w:unhideWhenUsed="0"/>
-    <w:lsdException w:name="Medium List 1 Accent 1" w:semiHidden="0" w:uiPriority="65" w:unhideWhenUsed="0"/>
-    <w:lsdException w:name="Revision" w:unhideWhenUsed="0"/>
-    <w:lsdException w:name="List Paragraph" w:semiHidden="0" w:uiPriority="34" w:unhideWhenUsed="0" w:qFormat="1"/>
-    <w:lsdException w:name="Quote" w:semiHidden="0" w:uiPriority="29" w:unhideWhenUsed="0" w:qFormat="1"/>
-    <w:lsdException w:name="Intense Quote" w:semiHidden="0" w:uiPriority="30" w:unhideWhenUsed="0" w:qFormat="1"/>
-    <w:lsdException w:name="Medium List 2 Accent 1" w:semiHidden="0" w:uiPriority="66" w:unhideWhenUsed="0"/>
-    <w:lsdException w:name="Medium Grid 1 Accent 1" w:semiHidden="0" w:uiPriority="67" w:unhideWhenUsed="0"/>
-    <w:lsdException w:name="Medium Grid 2 Accent 1" w:semiHidden="0" w:uiPriority="68" w:unhideWhenUsed="0"/>
-    <w:lsdException w:name="Medium Grid 3 Accent 1" w:semiHidden="0" w:uiPriority="69" w:unhideWhenUsed="0"/>
-    <w:lsdException w:name="Dark List Accent 1" w:semiHidden="0" w:uiPriority="70" w:unhideWhenUsed="0"/>
-    <w:lsdException w:name="Colorful Shading Accent 1" w:semiHidden="0" w:uiPriority="71" w:unhideWhenUsed="0"/>
-    <w:lsdException w:name="Colorful List Accent 1" w:semiHidden="0" w:uiPriority="72" w:unhideWhenUsed="0"/>
-    <w:lsdException w:name="Colorful Grid Accent 1" w:semiHidden="0" w:uiPriority="73" w:unhideWhenUsed="0"/>
-    <w:lsdException w:name="Light Shading Accent 2" w:semiHidden="0" w:uiPriority="60" w:unhideWhenUsed="0"/>
-    <w:lsdException w:name="Light List Accent 2" w:semiHidden="0" w:uiPriority="61" w:unhideWhenUsed="0"/>
-    <w:lsdException w:name="Light Grid Accent 2" w:semiHidden="0" w:uiPriority="62" w:unhideWhenUsed="0"/>
-    <w:lsdException w:name="Medium Shading 1 Accent 2" w:semiHidden="0" w:uiPriority="63" w:unhideWhenUsed="0"/>
-    <w:lsdException w:name="Medium Shading 2 Accent 2" w:semiHidden="0" w:uiPriority="64" w:unhideWhenUsed="0"/>
-    <w:lsdException w:name="Medium List 1 Accent 2" w:semiHidden="0" w:uiPriority="65" w:unhideWhenUsed="0"/>
-    <w:lsdException w:name="Medium List 2 Accent 2" w:semiHidden="0" w:uiPriority="66" w:unhideWhenUsed="0"/>
-    <w:lsdException w:name="Medium Grid 1 Accent 2" w:semiHidden="0" w:uiPriority="67" w:unhideWhenUsed="0"/>
-    <w:lsdException w:name="Medium Grid 2 Accent 2" w:semiHidden="0" w:uiPriority="68" w:unhideWhenUsed="0"/>
-    <w:lsdException w:name="Medium Grid 3 Accent 2" w:semiHidden="0" w:uiPriority="69" w:unhideWhenUsed="0"/>
-    <w:lsdException w:name="Dark List Accent 2" w:semiHidden="0" w:uiPriority="70" w:unhideWhenUsed="0"/>
-    <w:lsdException w:name="Colorful Shading Accent 2" w:semiHidden="0" w:uiPriority="71" w:unhideWhenUsed="0"/>
-    <w:lsdException w:name="Colorful List Accent 2" w:semiHidden="0" w:uiPriority="72" w:unhideWhenUsed="0"/>
-    <w:lsdException w:name="Colorful Grid Accent 2" w:semiHidden="0" w:uiPriority="73" w:unhideWhenUsed="0"/>
-    <w:lsdException w:name="Light Shading Accent 3" w:semiHidden="0" w:uiPriority="60" w:unhideWhenUsed="0"/>
-    <w:lsdException w:name="Light List Accent 3" w:semiHidden="0" w:uiPriority="61" w:unhideWhenUsed="0"/>
-    <w:lsdException w:name="Light Grid Accent 3" w:semiHidden="0" w:uiPriority="62" w:unhideWhenUsed="0"/>
-    <w:lsdException w:name="Medium Shading 1 Accent 3" w:semiHidden="0" w:uiPriority="63" w:unhideWhenUsed="0"/>
-    <w:lsdException w:name="Medium Shading 2 Accent 3" w:semiHidden="0" w:uiPriority="64" w:unhideWhenUsed="0"/>
-    <w:lsdException w:name="Medium List 1 Accent 3" w:semiHidden="0" w:uiPriority="65" w:unhideWhenUsed="0"/>
-    <w:lsdException w:name="Medium List 2 Accent 3" w:semiHidden="0" w:uiPriority="66" w:unhideWhenUsed="0"/>
-    <w:lsdException w:name="Medium Grid 1 Accent 3" w:semiHidden="0" w:uiPriority="67" w:unhideWhenUsed="0"/>
-    <w:lsdException w:name="Medium Grid 2 Accent 3" w:semiHidden="0" w:uiPriority="68" w:unhideWhenUsed="0"/>
-    <w:lsdException w:name="Medium Grid 3 Accent 3" w:semiHidden="0" w:uiPriority="69" w:unhideWhenUsed="0"/>
-    <w:lsdException w:name="Dark List Accent 3" w:semiHidden="0" w:uiPriority="70" w:unhideWhenUsed="0"/>
-    <w:lsdException w:name="Colorful Shading Accent 3" w:semiHidden="0" w:uiPriority="71" w:unhideWhenUsed="0"/>
-    <w:lsdException w:name="Colorful List Accent 3" w:semiHidden="0" w:uiPriority="72" w:unhideWhenUsed="0"/>
-    <w:lsdException w:name="Colorful Grid Accent 3" w:semiHidden="0" w:uiPriority="73" w:unhideWhenUsed="0"/>
-    <w:lsdException w:name="Light Shading Accent 4" w:semiHidden="0" w:uiPriority="60" w:unhideWhenUsed="0"/>
-    <w:lsdException w:name="Light List Accent 4" w:semiHidden="0" w:uiPriority="61" w:unhideWhenUsed="0"/>
-    <w:lsdException w:name="Light Grid Accent 4" w:semiHidden="0" w:uiPriority="62" w:unhideWhenUsed="0"/>
-    <w:lsdException w:name="Medium Shading 1 Accent 4" w:semiHidden="0" w:uiPriority="63" w:unhideWhenUsed="0"/>
-    <w:lsdException w:name="Medium Shading 2 Accent 4" w:semiHidden="0" w:uiPriority="64" w:unhideWhenUsed="0"/>
-    <w:lsdException w:name="Medium List 1 Accent 4" w:semiHidden="0" w:uiPriority="65" w:unhideWhenUsed="0"/>
-    <w:lsdException w:name="Medium List 2 Accent 4" w:semiHidden="0" w:uiPriority="66" w:unhideWhenUsed="0"/>
-    <w:lsdException w:name="Medium Grid 1 Accent 4" w:semiHidden="0" w:uiPriority="67" w:unhideWhenUsed="0"/>
-    <w:lsdException w:name="Medium Grid 2 Accent 4" w:semiHidden="0" w:uiPriority="68" w:unhideWhenUsed="0"/>
-    <w:lsdException w:name="Medium Grid 3 Accent 4" w:semiHidden="0" w:uiPriority="69" w:unhideWhenUsed="0"/>
-    <w:lsdException w:name="Dark List Accent 4" w:semiHidden="0" w:uiPriority="70" w:unhideWhenUsed="0"/>
-    <w:lsdException w:name="Colorful Shading Accent 4" w:semiHidden="0" w:uiPriority="71" w:unhideWhenUsed="0"/>
-    <w:lsdException w:name="Colorful List Accent 4" w:semiHidden="0" w:uiPriority="72" w:unhideWhenUsed="0"/>
-    <w:lsdException w:name="Colorful Grid Accent 4" w:semiHidden="0" w:uiPriority="73" w:unhideWhenUsed="0"/>
-    <w:lsdException w:name="Light Shading Accent 5" w:semiHidden="0" w:uiPriority="60" w:unhideWhenUsed="0"/>
-    <w:lsdException w:name="Light List Accent 5" w:semiHidden="0" w:uiPriority="61" w:unhideWhenUsed="0"/>
-    <w:lsdException w:name="Light Grid Accent 5" w:semiHidden="0" w:uiPriority="62" w:unhideWhenUsed="0"/>
-    <w:lsdException w:name="Medium Shading 1 Accent 5" w:semiHidden="0" w:uiPriority="63" w:unhideWhenUsed="0"/>
-    <w:lsdException w:name="Medium Shading 2 Accent 5" w:semiHidden="0" w:uiPriority="64" w:unhideWhenUsed="0"/>
-    <w:lsdException w:name="Medium List 1 Accent 5" w:semiHidden="0" w:uiPriority="65" w:unhideWhenUsed="0"/>
-    <w:lsdException w:name="Medium List 2 Accent 5" w:semiHidden="0" w:uiPriority="66" w:unhideWhenUsed="0"/>
-    <w:lsdException w:name="Medium Grid 1 Accent 5" w:semiHidden="0" w:uiPriority="67" w:unhideWhenUsed="0"/>
-    <w:lsdException w:name="Medium Grid 2 Accent 5" w:semiHidden="0" w:uiPriority="68" w:unhideWhenUsed="0"/>
-    <w:lsdException w:name="Medium Grid 3 Accent 5" w:semiHidden="0" w:uiPriority="69" w:unhideWhenUsed="0"/>
-    <w:lsdException w:name="Dark List Accent 5" w:semiHidden="0" w:uiPriority="70" w:unhideWhenUsed="0"/>
-    <w:lsdException w:name="Colorful Shading Accent 5" w:semiHidden="0" w:uiPriority="71" w:unhideWhenUsed="0"/>
-    <w:lsdException w:name="Colorful List Accent 5" w:semiHidden="0" w:uiPriority="72" w:unhideWhenUsed="0"/>
-    <w:lsdException w:name="Colorful Grid Accent 5" w:semiHidden="0" w:uiPriority="73" w:unhideWhenUsed="0"/>
-    <w:lsdException w:name="Light Shading Accent 6" w:semiHidden="0" w:uiPriority="60" w:unhideWhenUsed="0"/>
-    <w:lsdException w:name="Light List Accent 6" w:semiHidden="0" w:uiPriority="61" w:unhideWhenUsed="0"/>
-    <w:lsdException w:name="Light Grid Accent 6" w:semiHidden="0" w:uiPriority="62" w:unhideWhenUsed="0"/>
-    <w:lsdException w:name="Medium Shading 1 Accent 6" w:semiHidden="0" w:uiPriority="63" w:unhideWhenUsed="0"/>
-    <w:lsdException w:name="Medium Shading 2 Accent 6" w:semiHidden="0" w:uiPriority="64" w:unhideWhenUsed="0"/>
-    <w:lsdException w:name="Medium List 1 Accent 6" w:semiHidden="0" w:uiPriority="65" w:unhideWhenUsed="0"/>
-    <w:lsdException w:name="Medium List 2 Accent 6" w:semiHidden="0" w:uiPriority="66" w:unhideWhenUsed="0"/>
-    <w:lsdException w:name="Medium Grid 1 Accent 6" w:semiHidden="0" w:uiPriority="67" w:unhideWhenUsed="0"/>
-    <w:lsdException w:name="Medium Grid 2 Accent 6" w:semiHidden="0" w:uiPriority="68" w:unhideWhenUsed="0"/>
-    <w:lsdException w:name="Medium Grid 3 Accent 6" w:semiHidden="0" w:uiPriority="69" w:unhideWhenUsed="0"/>
-    <w:lsdException w:name="Dark List Accent 6" w:semiHidden="0" w:uiPriority="70" w:unhideWhenUsed="0"/>
-    <w:lsdException w:name="Colorful Shading Accent 6" w:semiHidden="0" w:uiPriority="71" w:unhideWhenUsed="0"/>
-    <w:lsdException w:name="Colorful List Accent 6" w:semiHidden="0" w:uiPriority="72" w:unhideWhenUsed="0"/>
-    <w:lsdException w:name="Colorful Grid Accent 6" w:semiHidden="0" w:uiPriority="73" w:unhideWhenUsed="0"/>
-    <w:lsdException w:name="Subtle Emphasis" w:semiHidden="0" w:uiPriority="19" w:unhideWhenUsed="0" w:qFormat="1"/>
-    <w:lsdException w:name="Intense Emphasis" w:semiHidden="0" w:uiPriority="21" w:unhideWhenUsed="0" w:qFormat="1"/>
-    <w:lsdException w:name="Subtle Reference" w:semiHidden="0" w:uiPriority="31" w:unhideWhenUsed="0" w:qFormat="1"/>
-    <w:lsdException w:name="Intense Reference" w:semiHidden="0" w:uiPriority="32" w:unhideWhenUsed="0" w:qFormat="1"/>
-    <w:lsdException w:name="Book Title" w:semiHidden="0" w:uiPriority="33" w:unhideWhenUsed="0" w:qFormat="1"/>
-    <w:lsdException w:name="Bibliography" w:uiPriority="37"/>
-    <w:lsdException w:name="TOC Heading" w:uiPriority="39" w:qFormat="1"/>
-  </w:latentStyles>
-  <w:style w:type="paragraph" w:default="1" w:styleId="Normal">
-    <w:name w:val="Normal"/>
-    <w:qFormat/>
-  </w:style>
-  <w:style w:type="character" w:default="1" w:styleId="Policepardfaut">
-    <w:name w:val="Default Paragraph Font"/>
-    <w:uiPriority w:val="1"/>
-    <w:semiHidden/>
-    <w:unhideWhenUsed/>
-  </w:style>
-  <w:style w:type="table" w:default="1" w:styleId="TableauNormal">
-    <w:name w:val="Normal Table"/>
-    <w:uiPriority w:val="99"/>
-    <w:semiHidden/>
-    <w:unhideWhenUsed/>
-    <w:qFormat/>
-    <w:tblPr>
-      <w:tblInd w:w="0" w:type="dxa"/>
-      <w:tblCellMar>
-        <w:top w:w="0" w:type="dxa"/>
-        <w:left w:w="108" w:type="dxa"/>
-        <w:bottom w:w="0" w:type="dxa"/>
-        <w:right w:w="108" w:type="dxa"/>
-      </w:tblCellMar>
-    </w:tblPr>
-  </w:style>
-  <w:style w:type="numbering" w:default="1" w:styleId="Aucuneliste">
-    <w:name w:val="No List"/>
-    <w:uiPriority w:val="99"/>
-    <w:semiHidden/>
-    <w:unhideWhenUsed/>
-  </w:style>
-  <w:style w:type="paragraph" w:customStyle="1" w:styleId="42AD4BF591C24A3E98740DF69442EE42">
-    <w:name w:val="42AD4BF591C24A3E98740DF69442EE42"/>
-    <w:rsid w:val="008A01A1"/>
-  </w:style>
-</w:styles>
-</file>
-
-<file path=word/glossary/webSettings.xml><?xml version="1.0" encoding="utf-8"?>
-<w:webSettings xmlns:r="http://schemas.openxmlformats.org/officeDocument/2006/relationships" xmlns:w="http://schemas.openxmlformats.org/wordprocessingml/2006/main">
-  <w:optimizeForBrowser/>
-</w:webSettings>
-</file>
-
 <file path=word/theme/theme1.xml><?xml version="1.0" encoding="utf-8"?>
 <a:theme xmlns:a="http://schemas.openxmlformats.org/drawingml/2006/main" name="Thème Office">
   <a:themeElements>

</xml_diff>

<commit_message>
:memo: correct Cahier des charge.docx, make Cahier des charges.pdf
</commit_message>
<xml_diff>
--- a/conception/Cahier des charges/Cahier des charges.docx
+++ b/conception/Cahier des charges/Cahier des charges.docx
@@ -304,6 +304,54 @@
         </w:rPr>
         <w:t>Objet</w:t>
       </w:r>
+      <w:r>
+        <w:rPr>
+          <w:sz w:val="32"/>
+        </w:rPr>
+        <w:tab/>
+      </w:r>
+      <w:r>
+        <w:rPr>
+          <w:sz w:val="32"/>
+        </w:rPr>
+        <w:tab/>
+      </w:r>
+      <w:r>
+        <w:rPr>
+          <w:sz w:val="32"/>
+        </w:rPr>
+        <w:tab/>
+      </w:r>
+      <w:r>
+        <w:rPr>
+          <w:sz w:val="32"/>
+        </w:rPr>
+        <w:tab/>
+      </w:r>
+      <w:r>
+        <w:rPr>
+          <w:sz w:val="32"/>
+        </w:rPr>
+        <w:tab/>
+      </w:r>
+      <w:r>
+        <w:rPr>
+          <w:sz w:val="32"/>
+        </w:rPr>
+        <w:tab/>
+      </w:r>
+      <w:r>
+        <w:rPr>
+          <w:sz w:val="32"/>
+        </w:rPr>
+        <w:tab/>
+      </w:r>
+      <w:r>
+        <w:rPr>
+          <w:i/>
+        </w:rPr>
+        <w:t>page. 3</w:t>
+      </w:r>
     </w:p>
     <w:p>
       <w:pPr>
@@ -333,6 +381,54 @@
         </w:rPr>
         <w:t>Contexte</w:t>
       </w:r>
+      <w:r>
+        <w:rPr>
+          <w:sz w:val="32"/>
+        </w:rPr>
+        <w:tab/>
+      </w:r>
+      <w:r>
+        <w:rPr>
+          <w:sz w:val="32"/>
+        </w:rPr>
+        <w:tab/>
+      </w:r>
+      <w:r>
+        <w:rPr>
+          <w:sz w:val="32"/>
+        </w:rPr>
+        <w:tab/>
+      </w:r>
+      <w:r>
+        <w:rPr>
+          <w:sz w:val="32"/>
+        </w:rPr>
+        <w:tab/>
+      </w:r>
+      <w:r>
+        <w:rPr>
+          <w:sz w:val="32"/>
+        </w:rPr>
+        <w:tab/>
+      </w:r>
+      <w:r>
+        <w:rPr>
+          <w:sz w:val="32"/>
+        </w:rPr>
+        <w:tab/>
+      </w:r>
+      <w:r>
+        <w:rPr>
+          <w:sz w:val="32"/>
+        </w:rPr>
+        <w:tab/>
+      </w:r>
+      <w:r>
+        <w:rPr>
+          <w:i/>
+        </w:rPr>
+        <w:t>page. 3</w:t>
+      </w:r>
     </w:p>
     <w:p>
       <w:pPr>
@@ -362,6 +458,48 @@
         </w:rPr>
         <w:t>Terminologie</w:t>
       </w:r>
+      <w:r>
+        <w:rPr>
+          <w:sz w:val="32"/>
+        </w:rPr>
+        <w:tab/>
+      </w:r>
+      <w:r>
+        <w:rPr>
+          <w:sz w:val="32"/>
+        </w:rPr>
+        <w:tab/>
+      </w:r>
+      <w:r>
+        <w:rPr>
+          <w:sz w:val="32"/>
+        </w:rPr>
+        <w:tab/>
+      </w:r>
+      <w:r>
+        <w:rPr>
+          <w:sz w:val="32"/>
+        </w:rPr>
+        <w:tab/>
+      </w:r>
+      <w:r>
+        <w:rPr>
+          <w:sz w:val="32"/>
+        </w:rPr>
+        <w:tab/>
+      </w:r>
+      <w:r>
+        <w:rPr>
+          <w:sz w:val="32"/>
+        </w:rPr>
+        <w:tab/>
+      </w:r>
+      <w:r>
+        <w:rPr>
+          <w:i/>
+        </w:rPr>
+        <w:t>page. 3</w:t>
+      </w:r>
     </w:p>
     <w:p>
       <w:pPr>
@@ -464,6 +602,36 @@
         </w:rPr>
         <w:t>Description générale</w:t>
       </w:r>
+      <w:r>
+        <w:rPr>
+          <w:sz w:val="32"/>
+        </w:rPr>
+        <w:tab/>
+      </w:r>
+      <w:r>
+        <w:rPr>
+          <w:sz w:val="32"/>
+        </w:rPr>
+        <w:tab/>
+      </w:r>
+      <w:r>
+        <w:rPr>
+          <w:sz w:val="32"/>
+        </w:rPr>
+        <w:tab/>
+      </w:r>
+      <w:r>
+        <w:rPr>
+          <w:sz w:val="32"/>
+        </w:rPr>
+        <w:tab/>
+      </w:r>
+      <w:r>
+        <w:rPr>
+          <w:i/>
+        </w:rPr>
+        <w:t>page. 4</w:t>
+      </w:r>
     </w:p>
     <w:p>
       <w:pPr>
@@ -511,6 +679,18 @@
         </w:rPr>
         <w:t>s</w:t>
       </w:r>
+      <w:r>
+        <w:rPr>
+          <w:sz w:val="32"/>
+        </w:rPr>
+        <w:tab/>
+      </w:r>
+      <w:r>
+        <w:rPr>
+          <w:i/>
+        </w:rPr>
+        <w:t>page. 5 - 6</w:t>
+      </w:r>
     </w:p>
     <w:p>
       <w:pPr>
@@ -540,6 +720,42 @@
         </w:rPr>
         <w:t>Analyse technique</w:t>
       </w:r>
+      <w:r>
+        <w:rPr>
+          <w:sz w:val="32"/>
+        </w:rPr>
+        <w:tab/>
+      </w:r>
+      <w:r>
+        <w:rPr>
+          <w:sz w:val="32"/>
+        </w:rPr>
+        <w:tab/>
+      </w:r>
+      <w:r>
+        <w:rPr>
+          <w:sz w:val="32"/>
+        </w:rPr>
+        <w:tab/>
+      </w:r>
+      <w:r>
+        <w:rPr>
+          <w:sz w:val="32"/>
+        </w:rPr>
+        <w:tab/>
+      </w:r>
+      <w:r>
+        <w:rPr>
+          <w:sz w:val="32"/>
+        </w:rPr>
+        <w:tab/>
+      </w:r>
+      <w:r>
+        <w:rPr>
+          <w:i/>
+        </w:rPr>
+        <w:t>page. 7</w:t>
+      </w:r>
     </w:p>
     <w:p>
       <w:pPr>
@@ -668,6 +884,18 @@
         </w:rPr>
         <w:t xml:space="preserve"> attendues</w:t>
       </w:r>
+      <w:r>
+        <w:rPr>
+          <w:sz w:val="32"/>
+        </w:rPr>
+        <w:tab/>
+      </w:r>
+      <w:r>
+        <w:rPr>
+          <w:i/>
+        </w:rPr>
+        <w:t>page. 8</w:t>
+      </w:r>
     </w:p>
     <w:p>
       <w:pPr>
@@ -697,6 +925,48 @@
         </w:rPr>
         <w:t>Exigences</w:t>
       </w:r>
+      <w:r>
+        <w:rPr>
+          <w:sz w:val="32"/>
+        </w:rPr>
+        <w:tab/>
+      </w:r>
+      <w:r>
+        <w:rPr>
+          <w:sz w:val="32"/>
+        </w:rPr>
+        <w:tab/>
+      </w:r>
+      <w:r>
+        <w:rPr>
+          <w:sz w:val="32"/>
+        </w:rPr>
+        <w:tab/>
+      </w:r>
+      <w:r>
+        <w:rPr>
+          <w:sz w:val="32"/>
+        </w:rPr>
+        <w:tab/>
+      </w:r>
+      <w:r>
+        <w:rPr>
+          <w:sz w:val="32"/>
+        </w:rPr>
+        <w:tab/>
+      </w:r>
+      <w:r>
+        <w:rPr>
+          <w:sz w:val="32"/>
+        </w:rPr>
+        <w:tab/>
+      </w:r>
+      <w:r>
+        <w:rPr>
+          <w:i/>
+        </w:rPr>
+        <w:t>page. 8</w:t>
+      </w:r>
     </w:p>
     <w:p>
       <w:pPr>
@@ -726,6 +996,30 @@
         </w:rPr>
         <w:t>Suivi de réalisation - Client</w:t>
       </w:r>
+      <w:r>
+        <w:rPr>
+          <w:sz w:val="32"/>
+        </w:rPr>
+        <w:tab/>
+      </w:r>
+      <w:r>
+        <w:rPr>
+          <w:sz w:val="32"/>
+        </w:rPr>
+        <w:tab/>
+      </w:r>
+      <w:r>
+        <w:rPr>
+          <w:sz w:val="32"/>
+        </w:rPr>
+        <w:tab/>
+      </w:r>
+      <w:r>
+        <w:rPr>
+          <w:i/>
+        </w:rPr>
+        <w:t>page. 8</w:t>
+      </w:r>
     </w:p>
     <w:p>
       <w:pPr>
@@ -746,7 +1040,7 @@
         </w:numPr>
         <w:spacing w:before="240"/>
         <w:rPr>
-          <w:sz w:val="32"/>
+          <w:i/>
         </w:rPr>
       </w:pPr>
       <w:r>
@@ -754,6 +1048,54 @@
           <w:sz w:val="32"/>
         </w:rPr>
         <w:t>Annexes</w:t>
+      </w:r>
+      <w:r>
+        <w:rPr>
+          <w:sz w:val="32"/>
+        </w:rPr>
+        <w:tab/>
+      </w:r>
+      <w:r>
+        <w:rPr>
+          <w:sz w:val="32"/>
+        </w:rPr>
+        <w:tab/>
+      </w:r>
+      <w:r>
+        <w:rPr>
+          <w:sz w:val="32"/>
+        </w:rPr>
+        <w:tab/>
+      </w:r>
+      <w:r>
+        <w:rPr>
+          <w:sz w:val="32"/>
+        </w:rPr>
+        <w:tab/>
+      </w:r>
+      <w:r>
+        <w:rPr>
+          <w:sz w:val="32"/>
+        </w:rPr>
+        <w:tab/>
+      </w:r>
+      <w:r>
+        <w:rPr>
+          <w:sz w:val="32"/>
+        </w:rPr>
+        <w:tab/>
+      </w:r>
+      <w:r>
+        <w:rPr>
+          <w:sz w:val="32"/>
+        </w:rPr>
+        <w:tab/>
+      </w:r>
+      <w:r>
+        <w:rPr>
+          <w:i/>
+        </w:rPr>
+        <w:t>page. 9 - 12</w:t>
       </w:r>
     </w:p>
     <w:p>
@@ -808,7 +1150,13 @@
     </w:p>
     <w:p>
       <w:r>
-        <w:t>Réaliser un programme de jeu de type jeu de la vie.</w:t>
+        <w:t>Réal</w:t>
+      </w:r>
+      <w:r>
+        <w:t>iser un programme de jeu à composante jeu de la vie</w:t>
+      </w:r>
+      <w:r>
+        <w:t>.</w:t>
       </w:r>
     </w:p>
     <w:p>
@@ -3342,7 +3690,7 @@
             <w:rPr>
               <w:noProof/>
             </w:rPr>
-            <w:t>5</w:t>
+            <w:t>3</w:t>
           </w:r>
         </w:fldSimple>
         <w:r>
@@ -5025,7 +5373,7 @@
 </file>
 
 <file path=customXml/itemProps1.xml><?xml version="1.0" encoding="utf-8"?>
-<ds:datastoreItem xmlns:ds="http://schemas.openxmlformats.org/officeDocument/2006/customXml" ds:itemID="{8C736F0E-508F-47C7-AE00-27568F7181BB}">
+<ds:datastoreItem xmlns:ds="http://schemas.openxmlformats.org/officeDocument/2006/customXml" ds:itemID="{E0EAF4DC-55F0-4B59-9529-EB6C4E77B92A}">
   <ds:schemaRefs>
     <ds:schemaRef ds:uri="http://schemas.openxmlformats.org/officeDocument/2006/bibliography"/>
   </ds:schemaRefs>

</xml_diff>